<commit_message>
subiendo parte pdf DEFINIR
</commit_message>
<xml_diff>
--- a/AE-1 Empatizar, Definir, Idear.docx
+++ b/AE-1 Empatizar, Definir, Idear.docx
@@ -10,6 +10,7 @@
           <w:docPartUnique/>
         </w:docPartObj>
       </w:sdtPr>
+      <w:sdtEndPr/>
       <w:sdtContent>
         <w:p>
           <w:r>
@@ -84,8 +85,8 @@
                                   <w:tblLook w:val="04A0" w:firstRow="1" w:lastRow="0" w:firstColumn="1" w:lastColumn="0" w:noHBand="0" w:noVBand="1"/>
                                 </w:tblPr>
                                 <w:tblGrid>
-                                  <w:gridCol w:w="5550"/>
-                                  <w:gridCol w:w="2504"/>
+                                  <w:gridCol w:w="5748"/>
+                                  <w:gridCol w:w="5444"/>
                                 </w:tblGrid>
                                 <w:tr>
                                   <w:trPr>
@@ -162,6 +163,7 @@
                                         <w:dataBinding w:prefixMappings="xmlns:ns0='http://purl.org/dc/elements/1.1/' xmlns:ns1='http://schemas.openxmlformats.org/package/2006/metadata/core-properties' " w:xpath="/ns1:coreProperties[1]/ns0:title[1]" w:storeItemID="{6C3C8BC8-F283-45AE-878A-BAB7291924A1}"/>
                                         <w:text/>
                                       </w:sdtPr>
+                                      <w:sdtEndPr/>
                                       <w:sdtContent>
                                         <w:p>
                                           <w:pPr>
@@ -233,6 +235,7 @@
                                         <w:dataBinding w:prefixMappings="xmlns:ns0='http://purl.org/dc/elements/1.1/' xmlns:ns1='http://schemas.openxmlformats.org/package/2006/metadata/core-properties' " w:xpath="/ns1:coreProperties[1]/ns0:subject[1]" w:storeItemID="{6C3C8BC8-F283-45AE-878A-BAB7291924A1}"/>
                                         <w:text/>
                                       </w:sdtPr>
+                                      <w:sdtEndPr/>
                                       <w:sdtContent>
                                         <w:p>
                                           <w:pPr>
@@ -265,7 +268,6 @@
                                           <w:color w:val="ED7D31" w:themeColor="accent2"/>
                                           <w:sz w:val="28"/>
                                           <w:szCs w:val="28"/>
-                                          <w:lang w:val="en-GB"/>
                                         </w:rPr>
                                       </w:pPr>
                                       <w:r>
@@ -273,21 +275,9 @@
                                           <w:color w:val="ED7D31" w:themeColor="accent2"/>
                                           <w:sz w:val="28"/>
                                           <w:szCs w:val="28"/>
-                                          <w:lang w:val="en-GB"/>
                                         </w:rPr>
-                                        <w:t xml:space="preserve">Gerard Perujo </w:t>
+                                        <w:t>Gerard Perujo Buxeda</w:t>
                                       </w:r>
-                                      <w:proofErr w:type="spellStart"/>
-                                      <w:r>
-                                        <w:rPr>
-                                          <w:color w:val="ED7D31" w:themeColor="accent2"/>
-                                          <w:sz w:val="28"/>
-                                          <w:szCs w:val="28"/>
-                                          <w:lang w:val="en-GB"/>
-                                        </w:rPr>
-                                        <w:t>Buxeda</w:t>
-                                      </w:r>
-                                      <w:proofErr w:type="spellEnd"/>
                                     </w:p>
                                     <w:p>
                                       <w:pPr>
@@ -303,18 +293,8 @@
                                           <w:sz w:val="28"/>
                                           <w:szCs w:val="28"/>
                                         </w:rPr>
-                                        <w:t xml:space="preserve">Noelia Villahermosa </w:t>
+                                        <w:t>Noelia Villahermosa Garcia</w:t>
                                       </w:r>
-                                      <w:proofErr w:type="spellStart"/>
-                                      <w:r>
-                                        <w:rPr>
-                                          <w:color w:val="ED7D31" w:themeColor="accent2"/>
-                                          <w:sz w:val="28"/>
-                                          <w:szCs w:val="28"/>
-                                        </w:rPr>
-                                        <w:t>Garcia</w:t>
-                                      </w:r>
-                                      <w:proofErr w:type="spellEnd"/>
                                     </w:p>
                                     <w:p>
                                       <w:pPr>
@@ -324,34 +304,14 @@
                                           <w:szCs w:val="28"/>
                                         </w:rPr>
                                       </w:pPr>
-                                      <w:proofErr w:type="spellStart"/>
                                       <w:r>
                                         <w:rPr>
                                           <w:color w:val="ED7D31" w:themeColor="accent2"/>
                                           <w:sz w:val="28"/>
                                           <w:szCs w:val="28"/>
                                         </w:rPr>
-                                        <w:t>Maria</w:t>
+                                        <w:t>Maria Isabel Martin Simal</w:t>
                                       </w:r>
-                                      <w:proofErr w:type="spellEnd"/>
-                                      <w:r>
-                                        <w:rPr>
-                                          <w:color w:val="ED7D31" w:themeColor="accent2"/>
-                                          <w:sz w:val="28"/>
-                                          <w:szCs w:val="28"/>
-                                        </w:rPr>
-                                        <w:t xml:space="preserve"> Isabel Martin </w:t>
-                                      </w:r>
-                                      <w:proofErr w:type="spellStart"/>
-                                      <w:r>
-                                        <w:rPr>
-                                          <w:color w:val="ED7D31" w:themeColor="accent2"/>
-                                          <w:sz w:val="28"/>
-                                          <w:szCs w:val="28"/>
-                                        </w:rPr>
-                                        <w:t>Simal</w:t>
-                                      </w:r>
-                                      <w:proofErr w:type="spellEnd"/>
                                     </w:p>
                                     <w:p>
                                       <w:pPr>
@@ -392,6 +352,7 @@
                                           <w:dataBinding w:prefixMappings="xmlns:ns0='http://purl.org/dc/elements/1.1/' xmlns:ns1='http://schemas.openxmlformats.org/package/2006/metadata/core-properties' " w:xpath="/ns1:coreProperties[1]/ns1:category[1]" w:storeItemID="{6C3C8BC8-F283-45AE-878A-BAB7291924A1}"/>
                                           <w:text/>
                                         </w:sdtPr>
+                                        <w:sdtEndPr/>
                                         <w:sdtContent>
                                           <w:r>
                                             <w:rPr>
@@ -454,8 +415,8 @@
                             <w:tblLook w:val="04A0" w:firstRow="1" w:lastRow="0" w:firstColumn="1" w:lastColumn="0" w:noHBand="0" w:noVBand="1"/>
                           </w:tblPr>
                           <w:tblGrid>
-                            <w:gridCol w:w="5550"/>
-                            <w:gridCol w:w="2504"/>
+                            <w:gridCol w:w="5748"/>
+                            <w:gridCol w:w="5444"/>
                           </w:tblGrid>
                           <w:tr>
                             <w:trPr>
@@ -532,6 +493,7 @@
                                   <w:dataBinding w:prefixMappings="xmlns:ns0='http://purl.org/dc/elements/1.1/' xmlns:ns1='http://schemas.openxmlformats.org/package/2006/metadata/core-properties' " w:xpath="/ns1:coreProperties[1]/ns0:title[1]" w:storeItemID="{6C3C8BC8-F283-45AE-878A-BAB7291924A1}"/>
                                   <w:text/>
                                 </w:sdtPr>
+                                <w:sdtEndPr/>
                                 <w:sdtContent>
                                   <w:p>
                                     <w:pPr>
@@ -603,6 +565,7 @@
                                   <w:dataBinding w:prefixMappings="xmlns:ns0='http://purl.org/dc/elements/1.1/' xmlns:ns1='http://schemas.openxmlformats.org/package/2006/metadata/core-properties' " w:xpath="/ns1:coreProperties[1]/ns0:subject[1]" w:storeItemID="{6C3C8BC8-F283-45AE-878A-BAB7291924A1}"/>
                                   <w:text/>
                                 </w:sdtPr>
+                                <w:sdtEndPr/>
                                 <w:sdtContent>
                                   <w:p>
                                     <w:pPr>
@@ -635,7 +598,6 @@
                                     <w:color w:val="ED7D31" w:themeColor="accent2"/>
                                     <w:sz w:val="28"/>
                                     <w:szCs w:val="28"/>
-                                    <w:lang w:val="en-GB"/>
                                   </w:rPr>
                                 </w:pPr>
                                 <w:r>
@@ -643,21 +605,9 @@
                                     <w:color w:val="ED7D31" w:themeColor="accent2"/>
                                     <w:sz w:val="28"/>
                                     <w:szCs w:val="28"/>
-                                    <w:lang w:val="en-GB"/>
                                   </w:rPr>
-                                  <w:t xml:space="preserve">Gerard Perujo </w:t>
+                                  <w:t>Gerard Perujo Buxeda</w:t>
                                 </w:r>
-                                <w:proofErr w:type="spellStart"/>
-                                <w:r>
-                                  <w:rPr>
-                                    <w:color w:val="ED7D31" w:themeColor="accent2"/>
-                                    <w:sz w:val="28"/>
-                                    <w:szCs w:val="28"/>
-                                    <w:lang w:val="en-GB"/>
-                                  </w:rPr>
-                                  <w:t>Buxeda</w:t>
-                                </w:r>
-                                <w:proofErr w:type="spellEnd"/>
                               </w:p>
                               <w:p>
                                 <w:pPr>
@@ -673,18 +623,8 @@
                                     <w:sz w:val="28"/>
                                     <w:szCs w:val="28"/>
                                   </w:rPr>
-                                  <w:t xml:space="preserve">Noelia Villahermosa </w:t>
+                                  <w:t>Noelia Villahermosa Garcia</w:t>
                                 </w:r>
-                                <w:proofErr w:type="spellStart"/>
-                                <w:r>
-                                  <w:rPr>
-                                    <w:color w:val="ED7D31" w:themeColor="accent2"/>
-                                    <w:sz w:val="28"/>
-                                    <w:szCs w:val="28"/>
-                                  </w:rPr>
-                                  <w:t>Garcia</w:t>
-                                </w:r>
-                                <w:proofErr w:type="spellEnd"/>
                               </w:p>
                               <w:p>
                                 <w:pPr>
@@ -694,34 +634,14 @@
                                     <w:szCs w:val="28"/>
                                   </w:rPr>
                                 </w:pPr>
-                                <w:proofErr w:type="spellStart"/>
                                 <w:r>
                                   <w:rPr>
                                     <w:color w:val="ED7D31" w:themeColor="accent2"/>
                                     <w:sz w:val="28"/>
                                     <w:szCs w:val="28"/>
                                   </w:rPr>
-                                  <w:t>Maria</w:t>
+                                  <w:t>Maria Isabel Martin Simal</w:t>
                                 </w:r>
-                                <w:proofErr w:type="spellEnd"/>
-                                <w:r>
-                                  <w:rPr>
-                                    <w:color w:val="ED7D31" w:themeColor="accent2"/>
-                                    <w:sz w:val="28"/>
-                                    <w:szCs w:val="28"/>
-                                  </w:rPr>
-                                  <w:t xml:space="preserve"> Isabel Martin </w:t>
-                                </w:r>
-                                <w:proofErr w:type="spellStart"/>
-                                <w:r>
-                                  <w:rPr>
-                                    <w:color w:val="ED7D31" w:themeColor="accent2"/>
-                                    <w:sz w:val="28"/>
-                                    <w:szCs w:val="28"/>
-                                  </w:rPr>
-                                  <w:t>Simal</w:t>
-                                </w:r>
-                                <w:proofErr w:type="spellEnd"/>
                               </w:p>
                               <w:p>
                                 <w:pPr>
@@ -762,6 +682,7 @@
                                     <w:dataBinding w:prefixMappings="xmlns:ns0='http://purl.org/dc/elements/1.1/' xmlns:ns1='http://schemas.openxmlformats.org/package/2006/metadata/core-properties' " w:xpath="/ns1:coreProperties[1]/ns1:category[1]" w:storeItemID="{6C3C8BC8-F283-45AE-878A-BAB7291924A1}"/>
                                     <w:text/>
                                   </w:sdtPr>
+                                  <w:sdtEndPr/>
                                   <w:sdtContent>
                                     <w:r>
                                       <w:rPr>
@@ -979,30 +900,24 @@
       <w:r>
         <w:t xml:space="preserve">Antes de </w:t>
       </w:r>
-      <w:proofErr w:type="gramStart"/>
-      <w:r>
-        <w:t>nada</w:t>
-      </w:r>
-      <w:proofErr w:type="gramEnd"/>
+      <w:r>
+        <w:t>nada,</w:t>
+      </w:r>
       <w:r>
         <w:t xml:space="preserve"> </w:t>
       </w:r>
       <w:r>
         <w:t xml:space="preserve">para poder empezar una buena interfaz he buscado información en diferentes artículos de periódicos o noticias para poder ver que ofrece el mercado hoy en </w:t>
       </w:r>
-      <w:proofErr w:type="spellStart"/>
-      <w:r>
-        <w:t>dia</w:t>
-      </w:r>
-      <w:proofErr w:type="spellEnd"/>
+      <w:r>
+        <w:t>día</w:t>
+      </w:r>
       <w:r>
         <w:t xml:space="preserve"> relacionado sobre las aplicaciones web hacia problemas </w:t>
       </w:r>
-      <w:proofErr w:type="spellStart"/>
-      <w:r>
-        <w:t>psicilogicos</w:t>
-      </w:r>
-      <w:proofErr w:type="spellEnd"/>
+      <w:r>
+        <w:t>psicológicos</w:t>
+      </w:r>
       <w:r>
         <w:t>.</w:t>
       </w:r>
@@ -1101,6 +1016,9 @@
         <w:ind w:left="1065"/>
       </w:pPr>
       <w:r>
+        <w:rPr>
+          <w:noProof/>
+        </w:rPr>
         <w:drawing>
           <wp:anchor distT="0" distB="0" distL="114300" distR="114300" simplePos="0" relativeHeight="251660288" behindDoc="0" locked="0" layoutInCell="1" allowOverlap="1" wp14:anchorId="282A010E" wp14:editId="318E5A05">
             <wp:simplePos x="0" y="0"/>
@@ -1161,12 +1079,10 @@
         <w:t xml:space="preserve">Una vez escogidas las paginas de donde voy a sacar la información empiezo a trabajar con </w:t>
       </w:r>
       <w:proofErr w:type="spellStart"/>
-      <w:proofErr w:type="gramStart"/>
       <w:r>
         <w:t>fig.Jam</w:t>
       </w:r>
       <w:proofErr w:type="spellEnd"/>
-      <w:proofErr w:type="gramEnd"/>
       <w:r>
         <w:t xml:space="preserve"> y preparo una documentación de investigación del producto donde saco todos los artículos importantes que me pueden ayudar a crear una buena interfaz web</w:t>
       </w:r>
@@ -1309,6 +1225,9 @@
         <w:ind w:left="1065"/>
       </w:pPr>
       <w:r>
+        <w:rPr>
+          <w:noProof/>
+        </w:rPr>
         <w:lastRenderedPageBreak/>
         <w:drawing>
           <wp:anchor distT="0" distB="0" distL="114300" distR="114300" simplePos="0" relativeHeight="251661312" behindDoc="1" locked="0" layoutInCell="1" allowOverlap="1" wp14:anchorId="5DC8AC21" wp14:editId="700F0390">
@@ -1649,6 +1568,9 @@
         </w:numPr>
       </w:pPr>
       <w:r>
+        <w:rPr>
+          <w:noProof/>
+        </w:rPr>
         <w:lastRenderedPageBreak/>
         <w:drawing>
           <wp:anchor distT="0" distB="0" distL="114300" distR="114300" simplePos="0" relativeHeight="251662336" behindDoc="1" locked="0" layoutInCell="1" allowOverlap="1" wp14:anchorId="7140D98C" wp14:editId="2B7B850B">
@@ -1760,6 +1682,9 @@
         </w:numPr>
       </w:pPr>
       <w:r>
+        <w:rPr>
+          <w:noProof/>
+        </w:rPr>
         <w:drawing>
           <wp:anchor distT="0" distB="0" distL="114300" distR="114300" simplePos="0" relativeHeight="251663360" behindDoc="1" locked="0" layoutInCell="1" allowOverlap="1" wp14:anchorId="6D49644E" wp14:editId="6982D282">
             <wp:simplePos x="0" y="0"/>
@@ -1820,12 +1745,10 @@
         <w:t xml:space="preserve">Y por </w:t>
       </w:r>
       <w:proofErr w:type="spellStart"/>
-      <w:proofErr w:type="gramStart"/>
       <w:r>
         <w:t>ultimo</w:t>
       </w:r>
       <w:proofErr w:type="spellEnd"/>
-      <w:proofErr w:type="gramEnd"/>
       <w:r>
         <w:t xml:space="preserve"> hago una investigación del usuario, creo diferentes perfiles de usuarios y los agrupo según sus características comunes, de esta manera tengo una serie de perfiles para saber que tipo de usuarios podría interesarle nuestro producto.</w:t>
       </w:r>
@@ -1845,7 +1768,359 @@
     <w:p/>
     <w:p/>
     <w:p/>
-    <w:p/>
+    <w:p>
+      <w:pPr>
+        <w:pStyle w:val="Prrafodelista"/>
+        <w:numPr>
+          <w:ilvl w:val="0"/>
+          <w:numId w:val="1"/>
+        </w:numPr>
+      </w:pPr>
+      <w:r>
+        <w:rPr>
+          <w:b/>
+          <w:bCs/>
+        </w:rPr>
+        <w:lastRenderedPageBreak/>
+        <w:t>DEFINIR</w:t>
+      </w:r>
+      <w:r>
+        <w:rPr>
+          <w:b/>
+          <w:bCs/>
+        </w:rPr>
+        <w:t xml:space="preserve">: </w:t>
+      </w:r>
+      <w:r>
+        <w:rPr>
+          <w:b/>
+          <w:bCs/>
+        </w:rPr>
+        <w:t xml:space="preserve">Noelia Villahermosa García. </w:t>
+      </w:r>
+    </w:p>
+    <w:p>
+      <w:pPr>
+        <w:pStyle w:val="Prrafodelista"/>
+        <w:ind w:left="1065"/>
+      </w:pPr>
+    </w:p>
+    <w:p>
+      <w:pPr>
+        <w:pStyle w:val="Prrafodelista"/>
+        <w:ind w:left="1065"/>
+      </w:pPr>
+      <w:r>
+        <w:t xml:space="preserve">Para realizar mi parte de la practica he cogido los dos perfiles que más me han llamado la atención </w:t>
+      </w:r>
+      <w:r>
+        <w:t xml:space="preserve">creados en la fase de empatizar y he desarrollado el USER PERSON. </w:t>
+      </w:r>
+    </w:p>
+    <w:p>
+      <w:pPr>
+        <w:pStyle w:val="Prrafodelista"/>
+        <w:ind w:left="1065"/>
+      </w:pPr>
+      <w:r>
+        <w:t xml:space="preserve">Para hacerlo he buscado situaciones </w:t>
+      </w:r>
+      <w:r>
+        <w:t xml:space="preserve">muy similares </w:t>
+      </w:r>
+      <w:r>
+        <w:t>de p</w:t>
+      </w:r>
+      <w:r>
+        <w:t xml:space="preserve">ersonas para inspirarme un poco en sus motivaciones, objetivos y frustraciones. </w:t>
+      </w:r>
+    </w:p>
+    <w:p>
+      <w:pPr>
+        <w:pStyle w:val="Prrafodelista"/>
+        <w:ind w:left="1065"/>
+      </w:pPr>
+    </w:p>
+    <w:p>
+      <w:pPr>
+        <w:pStyle w:val="Prrafodelista"/>
+        <w:ind w:left="1065"/>
+      </w:pPr>
+      <w:r>
+        <w:rPr>
+          <w:b/>
+          <w:bCs/>
+          <w:noProof/>
+        </w:rPr>
+        <w:drawing>
+          <wp:anchor distT="0" distB="0" distL="114300" distR="114300" simplePos="0" relativeHeight="251664384" behindDoc="0" locked="0" layoutInCell="1" allowOverlap="1" wp14:anchorId="6086032B" wp14:editId="0E71AB0D">
+            <wp:simplePos x="0" y="0"/>
+            <wp:positionH relativeFrom="column">
+              <wp:posOffset>2432957</wp:posOffset>
+            </wp:positionH>
+            <wp:positionV relativeFrom="paragraph">
+              <wp:posOffset>660672</wp:posOffset>
+            </wp:positionV>
+            <wp:extent cx="1377043" cy="1609783"/>
+            <wp:effectExtent l="0" t="0" r="0" b="0"/>
+            <wp:wrapSquare wrapText="bothSides"/>
+            <wp:docPr id="811482986" name="Imagen 1" descr="Gráfico&#10;&#10;Descripción generada automáticamente con confianza baja"/>
+            <wp:cNvGraphicFramePr>
+              <a:graphicFrameLocks xmlns:a="http://schemas.openxmlformats.org/drawingml/2006/main" noChangeAspect="1"/>
+            </wp:cNvGraphicFramePr>
+            <a:graphic xmlns:a="http://schemas.openxmlformats.org/drawingml/2006/main">
+              <a:graphicData uri="http://schemas.openxmlformats.org/drawingml/2006/picture">
+                <pic:pic xmlns:pic="http://schemas.openxmlformats.org/drawingml/2006/picture">
+                  <pic:nvPicPr>
+                    <pic:cNvPr id="811482986" name="Imagen 1" descr="Gráfico&#10;&#10;Descripción generada automáticamente con confianza baja"/>
+                    <pic:cNvPicPr/>
+                  </pic:nvPicPr>
+                  <pic:blipFill rotWithShape="1">
+                    <a:blip r:embed="rId13" cstate="print">
+                      <a:extLst>
+                        <a:ext uri="{28A0092B-C50C-407E-A947-70E740481C1C}">
+                          <a14:useLocalDpi xmlns:a14="http://schemas.microsoft.com/office/drawing/2010/main" val="0"/>
+                        </a:ext>
+                      </a:extLst>
+                    </a:blip>
+                    <a:srcRect r="1193"/>
+                    <a:stretch/>
+                  </pic:blipFill>
+                  <pic:spPr bwMode="auto">
+                    <a:xfrm>
+                      <a:off x="0" y="0"/>
+                      <a:ext cx="1377043" cy="1609783"/>
+                    </a:xfrm>
+                    <a:prstGeom prst="rect">
+                      <a:avLst/>
+                    </a:prstGeom>
+                    <a:ln>
+                      <a:noFill/>
+                    </a:ln>
+                    <a:extLst>
+                      <a:ext uri="{53640926-AAD7-44D8-BBD7-CCE9431645EC}">
+                        <a14:shadowObscured xmlns:a14="http://schemas.microsoft.com/office/drawing/2010/main"/>
+                      </a:ext>
+                    </a:extLst>
+                  </pic:spPr>
+                </pic:pic>
+              </a:graphicData>
+            </a:graphic>
+          </wp:anchor>
+        </w:drawing>
+      </w:r>
+      <w:r>
+        <w:t xml:space="preserve">A la hora de realizar la plantilla de estos </w:t>
+      </w:r>
+      <w:proofErr w:type="spellStart"/>
+      <w:r>
+        <w:t>user</w:t>
+      </w:r>
+      <w:proofErr w:type="spellEnd"/>
+      <w:r>
+        <w:t xml:space="preserve"> </w:t>
+      </w:r>
+      <w:proofErr w:type="spellStart"/>
+      <w:r>
+        <w:t>person</w:t>
+      </w:r>
+      <w:proofErr w:type="spellEnd"/>
+      <w:r>
+        <w:t xml:space="preserve"> </w:t>
+      </w:r>
+      <w:r>
+        <w:t xml:space="preserve">he querido hacerlo de forma que se vea también un poco visual </w:t>
+      </w:r>
+      <w:r>
+        <w:t xml:space="preserve">la parte de la personalidad del usuario </w:t>
+      </w:r>
+      <w:r>
+        <w:t xml:space="preserve">con </w:t>
+      </w:r>
+      <w:r>
+        <w:t xml:space="preserve">este modelo: </w:t>
+      </w:r>
+    </w:p>
+    <w:p>
+      <w:pPr>
+        <w:pStyle w:val="Prrafodelista"/>
+        <w:tabs>
+          <w:tab w:val="left" w:pos="1620"/>
+        </w:tabs>
+        <w:ind w:left="1065"/>
+      </w:pPr>
+      <w:r>
+        <w:rPr>
+          <w:noProof/>
+        </w:rPr>
+        <mc:AlternateContent>
+          <mc:Choice Requires="wps">
+            <w:drawing>
+              <wp:anchor distT="0" distB="0" distL="114300" distR="114300" simplePos="0" relativeHeight="251666432" behindDoc="0" locked="0" layoutInCell="1" allowOverlap="1" wp14:anchorId="0EEC7BE4" wp14:editId="7AC5C6F8">
+                <wp:simplePos x="0" y="0"/>
+                <wp:positionH relativeFrom="column">
+                  <wp:posOffset>1412693</wp:posOffset>
+                </wp:positionH>
+                <wp:positionV relativeFrom="paragraph">
+                  <wp:posOffset>825954</wp:posOffset>
+                </wp:positionV>
+                <wp:extent cx="974271" cy="1355271"/>
+                <wp:effectExtent l="76200" t="76200" r="0" b="54610"/>
+                <wp:wrapNone/>
+                <wp:docPr id="1546747920" name="Conector: angular 1"/>
+                <wp:cNvGraphicFramePr/>
+                <a:graphic xmlns:a="http://schemas.openxmlformats.org/drawingml/2006/main">
+                  <a:graphicData uri="http://schemas.microsoft.com/office/word/2010/wordprocessingShape">
+                    <wps:wsp>
+                      <wps:cNvCnPr/>
+                      <wps:spPr>
+                        <a:xfrm flipV="1">
+                          <a:off x="0" y="0"/>
+                          <a:ext cx="974271" cy="1355271"/>
+                        </a:xfrm>
+                        <a:prstGeom prst="bentConnector3">
+                          <a:avLst>
+                            <a:gd name="adj1" fmla="val 270"/>
+                          </a:avLst>
+                        </a:prstGeom>
+                        <a:ln>
+                          <a:headEnd type="triangle"/>
+                          <a:tailEnd type="triangle"/>
+                        </a:ln>
+                      </wps:spPr>
+                      <wps:style>
+                        <a:lnRef idx="1">
+                          <a:schemeClr val="accent2"/>
+                        </a:lnRef>
+                        <a:fillRef idx="0">
+                          <a:schemeClr val="accent2"/>
+                        </a:fillRef>
+                        <a:effectRef idx="0">
+                          <a:schemeClr val="accent2"/>
+                        </a:effectRef>
+                        <a:fontRef idx="minor">
+                          <a:schemeClr val="tx1"/>
+                        </a:fontRef>
+                      </wps:style>
+                      <wps:bodyPr/>
+                    </wps:wsp>
+                  </a:graphicData>
+                </a:graphic>
+              </wp:anchor>
+            </w:drawing>
+          </mc:Choice>
+          <mc:Fallback>
+            <w:pict>
+              <v:shapetype w14:anchorId="5FC7F7F5" id="_x0000_t34" coordsize="21600,21600" o:spt="34" o:oned="t" adj="10800" path="m,l@0,0@0,21600,21600,21600e" filled="f">
+                <v:stroke joinstyle="miter"/>
+                <v:formulas>
+                  <v:f eqn="val #0"/>
+                </v:formulas>
+                <v:path arrowok="t" fillok="f" o:connecttype="none"/>
+                <v:handles>
+                  <v:h position="#0,center"/>
+                </v:handles>
+                <o:lock v:ext="edit" shapetype="t"/>
+              </v:shapetype>
+              <v:shape id="Conector: angular 1" o:spid="_x0000_s1026" type="#_x0000_t34" style="position:absolute;margin-left:111.25pt;margin-top:65.05pt;width:76.7pt;height:106.7pt;flip:y;z-index:251666432;visibility:visible;mso-wrap-style:square;mso-wrap-distance-left:9pt;mso-wrap-distance-top:0;mso-wrap-distance-right:9pt;mso-wrap-distance-bottom:0;mso-position-horizontal:absolute;mso-position-horizontal-relative:text;mso-position-vertical:absolute;mso-position-vertical-relative:text" o:gfxdata="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" adj="58" strokecolor="#ed7d31 [3205]" strokeweight=".5pt">
+                <v:stroke startarrow="block" endarrow="block"/>
+              </v:shape>
+            </w:pict>
+          </mc:Fallback>
+        </mc:AlternateContent>
+      </w:r>
+      <w:r>
+        <w:drawing>
+          <wp:anchor distT="0" distB="0" distL="114300" distR="114300" simplePos="0" relativeHeight="251665408" behindDoc="0" locked="0" layoutInCell="1" allowOverlap="1" wp14:anchorId="28D76A10" wp14:editId="106F0724">
+            <wp:simplePos x="0" y="0"/>
+            <wp:positionH relativeFrom="margin">
+              <wp:align>left</wp:align>
+            </wp:positionH>
+            <wp:positionV relativeFrom="paragraph">
+              <wp:posOffset>1865267</wp:posOffset>
+            </wp:positionV>
+            <wp:extent cx="6041390" cy="1542415"/>
+            <wp:effectExtent l="0" t="0" r="0" b="635"/>
+            <wp:wrapSquare wrapText="bothSides"/>
+            <wp:docPr id="770833912" name="Imagen 1" descr="Escala de tiempo&#10;&#10;Descripción generada automáticamente"/>
+            <wp:cNvGraphicFramePr>
+              <a:graphicFrameLocks xmlns:a="http://schemas.openxmlformats.org/drawingml/2006/main" noChangeAspect="1"/>
+            </wp:cNvGraphicFramePr>
+            <a:graphic xmlns:a="http://schemas.openxmlformats.org/drawingml/2006/main">
+              <a:graphicData uri="http://schemas.openxmlformats.org/drawingml/2006/picture">
+                <pic:pic xmlns:pic="http://schemas.openxmlformats.org/drawingml/2006/picture">
+                  <pic:nvPicPr>
+                    <pic:cNvPr id="770833912" name="Imagen 1" descr="Escala de tiempo&#10;&#10;Descripción generada automáticamente"/>
+                    <pic:cNvPicPr/>
+                  </pic:nvPicPr>
+                  <pic:blipFill>
+                    <a:blip r:embed="rId14" cstate="print">
+                      <a:extLst>
+                        <a:ext uri="{28A0092B-C50C-407E-A947-70E740481C1C}">
+                          <a14:useLocalDpi xmlns:a14="http://schemas.microsoft.com/office/drawing/2010/main" val="0"/>
+                        </a:ext>
+                      </a:extLst>
+                    </a:blip>
+                    <a:stretch>
+                      <a:fillRect/>
+                    </a:stretch>
+                  </pic:blipFill>
+                  <pic:spPr>
+                    <a:xfrm>
+                      <a:off x="0" y="0"/>
+                      <a:ext cx="6066628" cy="1549443"/>
+                    </a:xfrm>
+                    <a:prstGeom prst="rect">
+                      <a:avLst/>
+                    </a:prstGeom>
+                  </pic:spPr>
+                </pic:pic>
+              </a:graphicData>
+            </a:graphic>
+            <wp14:sizeRelH relativeFrom="page">
+              <wp14:pctWidth>0</wp14:pctWidth>
+            </wp14:sizeRelH>
+            <wp14:sizeRelV relativeFrom="page">
+              <wp14:pctHeight>0</wp14:pctHeight>
+            </wp14:sizeRelV>
+          </wp:anchor>
+        </w:drawing>
+      </w:r>
+      <w:r>
+        <w:tab/>
+      </w:r>
+      <w:r>
+        <w:br w:type="textWrapping" w:clear="all"/>
+      </w:r>
+    </w:p>
+    <w:p>
+      <w:pPr>
+        <w:pStyle w:val="Prrafodelista"/>
+        <w:tabs>
+          <w:tab w:val="left" w:pos="1620"/>
+        </w:tabs>
+        <w:ind w:left="1065"/>
+      </w:pPr>
+      <w:r>
+        <w:t xml:space="preserve">He querido desarrollar tres POV para cada </w:t>
+      </w:r>
+      <w:proofErr w:type="spellStart"/>
+      <w:r>
+        <w:t>User</w:t>
+      </w:r>
+      <w:proofErr w:type="spellEnd"/>
+      <w:r>
+        <w:t xml:space="preserve"> </w:t>
+      </w:r>
+      <w:proofErr w:type="spellStart"/>
+      <w:r>
+        <w:t>person</w:t>
+      </w:r>
+      <w:proofErr w:type="spellEnd"/>
+      <w:r>
+        <w:t xml:space="preserve"> para entender alguna que otra más necesidad del usuario. </w:t>
+      </w:r>
+    </w:p>
     <w:sectPr>
       <w:pgSz w:w="11906" w:h="16838"/>
       <w:pgMar w:top="1417" w:right="1701" w:bottom="1417" w:left="1701" w:header="708" w:footer="708" w:gutter="0"/>

</xml_diff>

<commit_message>
word maribel hasta brainstorming
</commit_message>
<xml_diff>
--- a/AE-1 Empatizar, Definir, Idear.docx
+++ b/AE-1 Empatizar, Definir, Idear.docx
@@ -10,7 +10,6 @@
           <w:docPartUnique/>
         </w:docPartObj>
       </w:sdtPr>
-      <w:sdtEndPr/>
       <w:sdtContent>
         <w:p>
           <w:r>
@@ -85,8 +84,8 @@
                                   <w:tblLook w:val="04A0" w:firstRow="1" w:lastRow="0" w:firstColumn="1" w:lastColumn="0" w:noHBand="0" w:noVBand="1"/>
                                 </w:tblPr>
                                 <w:tblGrid>
-                                  <w:gridCol w:w="5748"/>
-                                  <w:gridCol w:w="5444"/>
+                                  <w:gridCol w:w="5550"/>
+                                  <w:gridCol w:w="2504"/>
                                 </w:tblGrid>
                                 <w:tr>
                                   <w:trPr>
@@ -163,7 +162,6 @@
                                         <w:dataBinding w:prefixMappings="xmlns:ns0='http://purl.org/dc/elements/1.1/' xmlns:ns1='http://schemas.openxmlformats.org/package/2006/metadata/core-properties' " w:xpath="/ns1:coreProperties[1]/ns0:title[1]" w:storeItemID="{6C3C8BC8-F283-45AE-878A-BAB7291924A1}"/>
                                         <w:text/>
                                       </w:sdtPr>
-                                      <w:sdtEndPr/>
                                       <w:sdtContent>
                                         <w:p>
                                           <w:pPr>
@@ -235,7 +233,6 @@
                                         <w:dataBinding w:prefixMappings="xmlns:ns0='http://purl.org/dc/elements/1.1/' xmlns:ns1='http://schemas.openxmlformats.org/package/2006/metadata/core-properties' " w:xpath="/ns1:coreProperties[1]/ns0:subject[1]" w:storeItemID="{6C3C8BC8-F283-45AE-878A-BAB7291924A1}"/>
                                         <w:text/>
                                       </w:sdtPr>
-                                      <w:sdtEndPr/>
                                       <w:sdtContent>
                                         <w:p>
                                           <w:pPr>
@@ -352,7 +349,6 @@
                                           <w:dataBinding w:prefixMappings="xmlns:ns0='http://purl.org/dc/elements/1.1/' xmlns:ns1='http://schemas.openxmlformats.org/package/2006/metadata/core-properties' " w:xpath="/ns1:coreProperties[1]/ns1:category[1]" w:storeItemID="{6C3C8BC8-F283-45AE-878A-BAB7291924A1}"/>
                                           <w:text/>
                                         </w:sdtPr>
-                                        <w:sdtEndPr/>
                                         <w:sdtContent>
                                           <w:r>
                                             <w:rPr>
@@ -415,8 +411,8 @@
                             <w:tblLook w:val="04A0" w:firstRow="1" w:lastRow="0" w:firstColumn="1" w:lastColumn="0" w:noHBand="0" w:noVBand="1"/>
                           </w:tblPr>
                           <w:tblGrid>
-                            <w:gridCol w:w="5748"/>
-                            <w:gridCol w:w="5444"/>
+                            <w:gridCol w:w="5550"/>
+                            <w:gridCol w:w="2504"/>
                           </w:tblGrid>
                           <w:tr>
                             <w:trPr>
@@ -493,7 +489,6 @@
                                   <w:dataBinding w:prefixMappings="xmlns:ns0='http://purl.org/dc/elements/1.1/' xmlns:ns1='http://schemas.openxmlformats.org/package/2006/metadata/core-properties' " w:xpath="/ns1:coreProperties[1]/ns0:title[1]" w:storeItemID="{6C3C8BC8-F283-45AE-878A-BAB7291924A1}"/>
                                   <w:text/>
                                 </w:sdtPr>
-                                <w:sdtEndPr/>
                                 <w:sdtContent>
                                   <w:p>
                                     <w:pPr>
@@ -565,7 +560,6 @@
                                   <w:dataBinding w:prefixMappings="xmlns:ns0='http://purl.org/dc/elements/1.1/' xmlns:ns1='http://schemas.openxmlformats.org/package/2006/metadata/core-properties' " w:xpath="/ns1:coreProperties[1]/ns0:subject[1]" w:storeItemID="{6C3C8BC8-F283-45AE-878A-BAB7291924A1}"/>
                                   <w:text/>
                                 </w:sdtPr>
-                                <w:sdtEndPr/>
                                 <w:sdtContent>
                                   <w:p>
                                     <w:pPr>
@@ -682,7 +676,6 @@
                                     <w:dataBinding w:prefixMappings="xmlns:ns0='http://purl.org/dc/elements/1.1/' xmlns:ns1='http://schemas.openxmlformats.org/package/2006/metadata/core-properties' " w:xpath="/ns1:coreProperties[1]/ns1:category[1]" w:storeItemID="{6C3C8BC8-F283-45AE-878A-BAB7291924A1}"/>
                                     <w:text/>
                                   </w:sdtPr>
-                                  <w:sdtEndPr/>
                                   <w:sdtContent>
                                     <w:r>
                                       <w:rPr>
@@ -1853,7 +1846,7 @@
           <w:noProof/>
         </w:rPr>
         <w:drawing>
-          <wp:anchor distT="0" distB="0" distL="114300" distR="114300" simplePos="0" relativeHeight="251664384" behindDoc="0" locked="0" layoutInCell="1" allowOverlap="1" wp14:anchorId="6086032B" wp14:editId="0E71AB0D">
+          <wp:anchor distT="0" distB="0" distL="114300" distR="114300" simplePos="0" relativeHeight="251664384" behindDoc="0" locked="0" layoutInCell="1" allowOverlap="1" wp14:anchorId="6086032B" wp14:editId="62383F67">
             <wp:simplePos x="0" y="0"/>
             <wp:positionH relativeFrom="column">
               <wp:posOffset>2432957</wp:posOffset>
@@ -2030,8 +2023,11 @@
         </mc:AlternateContent>
       </w:r>
       <w:r>
+        <w:rPr>
+          <w:noProof/>
+        </w:rPr>
         <w:drawing>
-          <wp:anchor distT="0" distB="0" distL="114300" distR="114300" simplePos="0" relativeHeight="251665408" behindDoc="0" locked="0" layoutInCell="1" allowOverlap="1" wp14:anchorId="28D76A10" wp14:editId="106F0724">
+          <wp:anchor distT="0" distB="0" distL="114300" distR="114300" simplePos="0" relativeHeight="251665408" behindDoc="0" locked="0" layoutInCell="1" allowOverlap="1" wp14:anchorId="28D76A10" wp14:editId="526E0810">
             <wp:simplePos x="0" y="0"/>
             <wp:positionH relativeFrom="margin">
               <wp:align>left</wp:align>
@@ -2119,6 +2115,430 @@
       <w:proofErr w:type="spellEnd"/>
       <w:r>
         <w:t xml:space="preserve"> para entender alguna que otra más necesidad del usuario. </w:t>
+      </w:r>
+    </w:p>
+    <w:p>
+      <w:pPr>
+        <w:pStyle w:val="Prrafodelista"/>
+        <w:tabs>
+          <w:tab w:val="left" w:pos="1620"/>
+        </w:tabs>
+        <w:ind w:left="1065"/>
+      </w:pPr>
+    </w:p>
+    <w:p>
+      <w:pPr>
+        <w:tabs>
+          <w:tab w:val="left" w:pos="1620"/>
+        </w:tabs>
+        <w:rPr>
+          <w:b/>
+          <w:bCs/>
+        </w:rPr>
+      </w:pPr>
+      <w:r>
+        <w:rPr>
+          <w:b/>
+          <w:bCs/>
+        </w:rPr>
+        <w:t>Idear</w:t>
+      </w:r>
+      <w:r>
+        <w:rPr>
+          <w:b/>
+          <w:bCs/>
+        </w:rPr>
+        <w:t xml:space="preserve">: </w:t>
+      </w:r>
+      <w:r>
+        <w:rPr>
+          <w:b/>
+          <w:bCs/>
+        </w:rPr>
+        <w:t>María Isabel Martín</w:t>
+      </w:r>
+    </w:p>
+    <w:p>
+      <w:pPr>
+        <w:tabs>
+          <w:tab w:val="left" w:pos="1620"/>
+        </w:tabs>
+      </w:pPr>
+      <w:r>
+        <w:t xml:space="preserve">Para esta fase se han creado dos grandes rectángulos, perteneciente cada uno de ellos a cada </w:t>
+      </w:r>
+      <w:proofErr w:type="spellStart"/>
+      <w:r>
+        <w:t>user</w:t>
+      </w:r>
+      <w:proofErr w:type="spellEnd"/>
+      <w:r>
+        <w:t xml:space="preserve"> persona de la fase anterior. Dentro de cada uno, se encuentran 3 subapartados de ‘</w:t>
+      </w:r>
+      <w:proofErr w:type="spellStart"/>
+      <w:r>
+        <w:t>how</w:t>
+      </w:r>
+      <w:proofErr w:type="spellEnd"/>
+      <w:r>
+        <w:t xml:space="preserve"> </w:t>
+      </w:r>
+      <w:proofErr w:type="spellStart"/>
+      <w:r>
+        <w:t>might</w:t>
+      </w:r>
+      <w:proofErr w:type="spellEnd"/>
+      <w:r>
+        <w:t xml:space="preserve"> </w:t>
+      </w:r>
+      <w:proofErr w:type="spellStart"/>
+      <w:r>
+        <w:t>we</w:t>
+      </w:r>
+      <w:proofErr w:type="spellEnd"/>
+      <w:r>
+        <w:t xml:space="preserve">’, correspondiendo cada uno a 3 respectivos POV de la fase de empatizar. Dentro de los HMW, se encuentra un recuadro que redefine los POV. A su lado un gráfico dividido en cuatro cuadrantes para realizar el </w:t>
+      </w:r>
+      <w:proofErr w:type="spellStart"/>
+      <w:r>
+        <w:t>brainstorming</w:t>
+      </w:r>
+      <w:proofErr w:type="spellEnd"/>
+      <w:r>
+        <w:t xml:space="preserve"> correspondiente a cada tema específico. Así se ha creado esta parte del </w:t>
+      </w:r>
+      <w:proofErr w:type="spellStart"/>
+      <w:r>
+        <w:t>Figjam</w:t>
+      </w:r>
+      <w:proofErr w:type="spellEnd"/>
+      <w:r>
+        <w:t xml:space="preserve"> justo antes de empezar con la tormenta de ideas:</w:t>
+      </w:r>
+    </w:p>
+    <w:p>
+      <w:pPr>
+        <w:tabs>
+          <w:tab w:val="left" w:pos="1620"/>
+        </w:tabs>
+      </w:pPr>
+      <w:r>
+        <w:rPr>
+          <w:noProof/>
+        </w:rPr>
+        <w:lastRenderedPageBreak/>
+        <w:drawing>
+          <wp:inline distT="0" distB="0" distL="0" distR="0" wp14:anchorId="161EB1D2" wp14:editId="03CC5F3B">
+            <wp:extent cx="5396230" cy="4177030"/>
+            <wp:effectExtent l="0" t="0" r="0" b="0"/>
+            <wp:docPr id="1666452973" name="Imagen 1"/>
+            <wp:cNvGraphicFramePr>
+              <a:graphicFrameLocks xmlns:a="http://schemas.openxmlformats.org/drawingml/2006/main" noChangeAspect="1"/>
+            </wp:cNvGraphicFramePr>
+            <a:graphic xmlns:a="http://schemas.openxmlformats.org/drawingml/2006/main">
+              <a:graphicData uri="http://schemas.openxmlformats.org/drawingml/2006/picture">
+                <pic:pic xmlns:pic="http://schemas.openxmlformats.org/drawingml/2006/picture">
+                  <pic:nvPicPr>
+                    <pic:cNvPr id="0" name="Picture 1"/>
+                    <pic:cNvPicPr>
+                      <a:picLocks noChangeAspect="1" noChangeArrowheads="1"/>
+                    </pic:cNvPicPr>
+                  </pic:nvPicPr>
+                  <pic:blipFill>
+                    <a:blip r:embed="rId15" cstate="print">
+                      <a:extLst>
+                        <a:ext uri="{28A0092B-C50C-407E-A947-70E740481C1C}">
+                          <a14:useLocalDpi xmlns:a14="http://schemas.microsoft.com/office/drawing/2010/main" val="0"/>
+                        </a:ext>
+                      </a:extLst>
+                    </a:blip>
+                    <a:srcRect/>
+                    <a:stretch>
+                      <a:fillRect/>
+                    </a:stretch>
+                  </pic:blipFill>
+                  <pic:spPr bwMode="auto">
+                    <a:xfrm>
+                      <a:off x="0" y="0"/>
+                      <a:ext cx="5396230" cy="4177030"/>
+                    </a:xfrm>
+                    <a:prstGeom prst="rect">
+                      <a:avLst/>
+                    </a:prstGeom>
+                    <a:noFill/>
+                    <a:ln>
+                      <a:noFill/>
+                    </a:ln>
+                  </pic:spPr>
+                </pic:pic>
+              </a:graphicData>
+            </a:graphic>
+          </wp:inline>
+        </w:drawing>
+      </w:r>
+    </w:p>
+    <w:p>
+      <w:pPr>
+        <w:tabs>
+          <w:tab w:val="left" w:pos="1620"/>
+        </w:tabs>
+      </w:pPr>
+      <w:r>
+        <w:t>Una vez creada una plantilla HMW, se multiplica:</w:t>
+      </w:r>
+    </w:p>
+    <w:p>
+      <w:pPr>
+        <w:tabs>
+          <w:tab w:val="left" w:pos="1620"/>
+        </w:tabs>
+      </w:pPr>
+      <w:r>
+        <w:rPr>
+          <w:noProof/>
+        </w:rPr>
+        <w:drawing>
+          <wp:inline distT="0" distB="0" distL="0" distR="0" wp14:anchorId="2B4A4D67" wp14:editId="2C884BB0">
+            <wp:extent cx="5391150" cy="2414905"/>
+            <wp:effectExtent l="0" t="0" r="0" b="4445"/>
+            <wp:docPr id="1793155398" name="Imagen 2"/>
+            <wp:cNvGraphicFramePr>
+              <a:graphicFrameLocks xmlns:a="http://schemas.openxmlformats.org/drawingml/2006/main" noChangeAspect="1"/>
+            </wp:cNvGraphicFramePr>
+            <a:graphic xmlns:a="http://schemas.openxmlformats.org/drawingml/2006/main">
+              <a:graphicData uri="http://schemas.openxmlformats.org/drawingml/2006/picture">
+                <pic:pic xmlns:pic="http://schemas.openxmlformats.org/drawingml/2006/picture">
+                  <pic:nvPicPr>
+                    <pic:cNvPr id="0" name="Picture 2"/>
+                    <pic:cNvPicPr>
+                      <a:picLocks noChangeAspect="1" noChangeArrowheads="1"/>
+                    </pic:cNvPicPr>
+                  </pic:nvPicPr>
+                  <pic:blipFill>
+                    <a:blip r:embed="rId16" cstate="print">
+                      <a:extLst>
+                        <a:ext uri="{28A0092B-C50C-407E-A947-70E740481C1C}">
+                          <a14:useLocalDpi xmlns:a14="http://schemas.microsoft.com/office/drawing/2010/main" val="0"/>
+                        </a:ext>
+                      </a:extLst>
+                    </a:blip>
+                    <a:srcRect/>
+                    <a:stretch>
+                      <a:fillRect/>
+                    </a:stretch>
+                  </pic:blipFill>
+                  <pic:spPr bwMode="auto">
+                    <a:xfrm>
+                      <a:off x="0" y="0"/>
+                      <a:ext cx="5391150" cy="2414905"/>
+                    </a:xfrm>
+                    <a:prstGeom prst="rect">
+                      <a:avLst/>
+                    </a:prstGeom>
+                    <a:noFill/>
+                    <a:ln>
+                      <a:noFill/>
+                    </a:ln>
+                  </pic:spPr>
+                </pic:pic>
+              </a:graphicData>
+            </a:graphic>
+          </wp:inline>
+        </w:drawing>
+      </w:r>
+    </w:p>
+    <w:p>
+      <w:pPr>
+        <w:tabs>
+          <w:tab w:val="left" w:pos="1620"/>
+        </w:tabs>
+      </w:pPr>
+      <w:r>
+        <w:t>Ya creado un ‘</w:t>
+      </w:r>
+      <w:proofErr w:type="spellStart"/>
+      <w:r>
+        <w:t>How</w:t>
+      </w:r>
+      <w:proofErr w:type="spellEnd"/>
+      <w:r>
+        <w:t xml:space="preserve"> </w:t>
+      </w:r>
+      <w:proofErr w:type="spellStart"/>
+      <w:r>
+        <w:t>Might</w:t>
+      </w:r>
+      <w:proofErr w:type="spellEnd"/>
+      <w:r>
+        <w:t xml:space="preserve"> </w:t>
+      </w:r>
+      <w:proofErr w:type="spellStart"/>
+      <w:r>
+        <w:t>We</w:t>
+      </w:r>
+      <w:proofErr w:type="spellEnd"/>
+      <w:r>
+        <w:t xml:space="preserve">’ completo, se va a duplicar para asignárselo al otro </w:t>
+      </w:r>
+      <w:proofErr w:type="spellStart"/>
+      <w:r>
+        <w:t>user</w:t>
+      </w:r>
+      <w:proofErr w:type="spellEnd"/>
+      <w:r>
+        <w:t xml:space="preserve"> persona:</w:t>
+      </w:r>
+    </w:p>
+    <w:p>
+      <w:pPr>
+        <w:tabs>
+          <w:tab w:val="left" w:pos="1620"/>
+        </w:tabs>
+      </w:pPr>
+      <w:r>
+        <w:rPr>
+          <w:noProof/>
+        </w:rPr>
+        <w:lastRenderedPageBreak/>
+        <w:drawing>
+          <wp:inline distT="0" distB="0" distL="0" distR="0" wp14:anchorId="4932EDCD" wp14:editId="5922F11A">
+            <wp:extent cx="5386705" cy="2286000"/>
+            <wp:effectExtent l="0" t="0" r="4445" b="0"/>
+            <wp:docPr id="1533464274" name="Imagen 3"/>
+            <wp:cNvGraphicFramePr>
+              <a:graphicFrameLocks xmlns:a="http://schemas.openxmlformats.org/drawingml/2006/main" noChangeAspect="1"/>
+            </wp:cNvGraphicFramePr>
+            <a:graphic xmlns:a="http://schemas.openxmlformats.org/drawingml/2006/main">
+              <a:graphicData uri="http://schemas.openxmlformats.org/drawingml/2006/picture">
+                <pic:pic xmlns:pic="http://schemas.openxmlformats.org/drawingml/2006/picture">
+                  <pic:nvPicPr>
+                    <pic:cNvPr id="0" name="Picture 3"/>
+                    <pic:cNvPicPr>
+                      <a:picLocks noChangeAspect="1" noChangeArrowheads="1"/>
+                    </pic:cNvPicPr>
+                  </pic:nvPicPr>
+                  <pic:blipFill>
+                    <a:blip r:embed="rId17" cstate="print">
+                      <a:extLst>
+                        <a:ext uri="{28A0092B-C50C-407E-A947-70E740481C1C}">
+                          <a14:useLocalDpi xmlns:a14="http://schemas.microsoft.com/office/drawing/2010/main" val="0"/>
+                        </a:ext>
+                      </a:extLst>
+                    </a:blip>
+                    <a:srcRect/>
+                    <a:stretch>
+                      <a:fillRect/>
+                    </a:stretch>
+                  </pic:blipFill>
+                  <pic:spPr bwMode="auto">
+                    <a:xfrm>
+                      <a:off x="0" y="0"/>
+                      <a:ext cx="5386705" cy="2286000"/>
+                    </a:xfrm>
+                    <a:prstGeom prst="rect">
+                      <a:avLst/>
+                    </a:prstGeom>
+                    <a:noFill/>
+                    <a:ln>
+                      <a:noFill/>
+                    </a:ln>
+                  </pic:spPr>
+                </pic:pic>
+              </a:graphicData>
+            </a:graphic>
+          </wp:inline>
+        </w:drawing>
+      </w:r>
+    </w:p>
+    <w:p>
+      <w:pPr>
+        <w:tabs>
+          <w:tab w:val="left" w:pos="1620"/>
+        </w:tabs>
+      </w:pPr>
+      <w:r>
+        <w:t xml:space="preserve">A continuación, se escribe </w:t>
+      </w:r>
+      <w:r>
+        <w:t>la frase modelo de HMW y se pega también en los otros. Es útil contar al lado con el POV para facilitar su redefinición (posteriormente se elimina).</w:t>
+      </w:r>
+    </w:p>
+    <w:p>
+      <w:pPr>
+        <w:tabs>
+          <w:tab w:val="left" w:pos="1620"/>
+        </w:tabs>
+      </w:pPr>
+      <w:r>
+        <w:rPr>
+          <w:noProof/>
+        </w:rPr>
+        <w:drawing>
+          <wp:inline distT="0" distB="0" distL="0" distR="0" wp14:anchorId="617498A1" wp14:editId="07A82869">
+            <wp:extent cx="5396230" cy="4129405"/>
+            <wp:effectExtent l="0" t="0" r="0" b="4445"/>
+            <wp:docPr id="1537154251" name="Imagen 4"/>
+            <wp:cNvGraphicFramePr>
+              <a:graphicFrameLocks xmlns:a="http://schemas.openxmlformats.org/drawingml/2006/main" noChangeAspect="1"/>
+            </wp:cNvGraphicFramePr>
+            <a:graphic xmlns:a="http://schemas.openxmlformats.org/drawingml/2006/main">
+              <a:graphicData uri="http://schemas.openxmlformats.org/drawingml/2006/picture">
+                <pic:pic xmlns:pic="http://schemas.openxmlformats.org/drawingml/2006/picture">
+                  <pic:nvPicPr>
+                    <pic:cNvPr id="0" name="Picture 4"/>
+                    <pic:cNvPicPr>
+                      <a:picLocks noChangeAspect="1" noChangeArrowheads="1"/>
+                    </pic:cNvPicPr>
+                  </pic:nvPicPr>
+                  <pic:blipFill>
+                    <a:blip r:embed="rId18" cstate="print">
+                      <a:extLst>
+                        <a:ext uri="{28A0092B-C50C-407E-A947-70E740481C1C}">
+                          <a14:useLocalDpi xmlns:a14="http://schemas.microsoft.com/office/drawing/2010/main" val="0"/>
+                        </a:ext>
+                      </a:extLst>
+                    </a:blip>
+                    <a:srcRect/>
+                    <a:stretch>
+                      <a:fillRect/>
+                    </a:stretch>
+                  </pic:blipFill>
+                  <pic:spPr bwMode="auto">
+                    <a:xfrm>
+                      <a:off x="0" y="0"/>
+                      <a:ext cx="5396230" cy="4129405"/>
+                    </a:xfrm>
+                    <a:prstGeom prst="rect">
+                      <a:avLst/>
+                    </a:prstGeom>
+                    <a:noFill/>
+                    <a:ln>
+                      <a:noFill/>
+                    </a:ln>
+                  </pic:spPr>
+                </pic:pic>
+              </a:graphicData>
+            </a:graphic>
+          </wp:inline>
+        </w:drawing>
+      </w:r>
+    </w:p>
+    <w:p>
+      <w:pPr>
+        <w:tabs>
+          <w:tab w:val="left" w:pos="1620"/>
+        </w:tabs>
+      </w:pPr>
+      <w:r>
+        <w:t xml:space="preserve">Realizando este proceso en cada HMW ya estamos listos para el </w:t>
+      </w:r>
+      <w:proofErr w:type="spellStart"/>
+      <w:r>
+        <w:t>brainstorming</w:t>
+      </w:r>
+      <w:proofErr w:type="spellEnd"/>
+      <w:r>
+        <w:t xml:space="preserve">. </w:t>
       </w:r>
     </w:p>
     <w:sectPr>

</xml_diff>